<commit_message>
saving another working version with flashing progress message
</commit_message>
<xml_diff>
--- a/backend/results/Formatted_OnePageCurrent_2024-07-24_index.docx
+++ b/backend/results/Formatted_OnePageCurrent_2024-07-24_index.docx
@@ -4,29 +4,15 @@
   <w:body>
     <w:p>
       <w:pPr>
-        <w:pStyle w:val="Heading1"/>
+        <w:jc w:val="both"/>
       </w:pPr>
       <w:r>
-        <w:t>Memo</w:t>
+        <w:t>Memo To Investment Team</w:t>
       </w:r>
     </w:p>
     <w:p>
       <w:pPr>
         <w:jc w:val="both"/>
-      </w:pPr>
-      <w:r/>
-    </w:p>
-    <w:p>
-      <w:pPr>
-        <w:pStyle w:val="Heading2"/>
-      </w:pPr>
-      <w:r>
-        <w:t>To Investment Team</w:t>
-      </w:r>
-    </w:p>
-    <w:p>
-      <w:pPr>
-        <w:pStyle w:val="Heading2"/>
       </w:pPr>
       <w:r>
         <w:t>From Your Name</w:t>
@@ -34,7 +20,7 @@
     </w:p>
     <w:p>
       <w:pPr>
-        <w:pStyle w:val="Heading2"/>
+        <w:jc w:val="both"/>
       </w:pPr>
       <w:r>
         <w:t>Date July 19, 2024</w:t>
@@ -42,7 +28,7 @@
     </w:p>
     <w:p>
       <w:pPr>
-        <w:pStyle w:val="Heading2"/>
+        <w:jc w:val="both"/>
       </w:pPr>
       <w:r>
         <w:t>Subject Impact of CrowdStrike Outage on Airlines and Financial Services</w:t>
@@ -67,7 +53,7 @@
         <w:jc w:val="both"/>
       </w:pPr>
       <w:r>
-        <w:t>A global IT outage caused by a software update from cybersecurity firm CrowdStrike has severely disrupted multiple industries, including airlines and financial services. The issue, which originated from a defect in a content update for Windows hosts, has affected Microsofts customers worldwide. Services are gradually being restored, but the incident has highlighted significant vulnerabilities in our increasingly interconnected digital infrastructure.</w:t>
+        <w:t>On July 19, 2024, a global tech outage caused by a software update from cybersecurity firm CrowdStrike (CRWD) led to significant disruptions across multiple industries, including travel, finance, healthcare, and media. The outage, which affected systems running on Microsoft Windows, resulted in grounded flights, delayed financial transactions, and interrupted healthcare services.</w:t>
       </w:r>
     </w:p>
     <w:p>
@@ -92,10 +78,10 @@
     </w:p>
     <w:p>
       <w:pPr>
-        <w:pStyle w:val="ListNumber"/>
+        <w:pStyle w:val="Heading4"/>
       </w:pPr>
       <w:r>
-        <w:t>Cause of Outage</w:t>
+        <w:t>1. Cause of Outage</w:t>
       </w:r>
     </w:p>
     <w:p>
@@ -103,7 +89,7 @@
         <w:pStyle w:val="ListBullet"/>
       </w:pPr>
       <w:r>
-        <w:t>A faulty software update from CrowdStrike led to widespread system failures.</w:t>
+        <w:t>A defective content update for Windows hosts from CrowdStrike triggered widespread system failures.</w:t>
       </w:r>
     </w:p>
     <w:p>
@@ -111,7 +97,7 @@
         <w:pStyle w:val="ListBullet"/>
       </w:pPr>
       <w:r>
-        <w:t>The update affected Windows hosts, causing issues such as the blue screen of death.</w:t>
+        <w:t>CrowdStrike CEO George Kurtz confirmed the issue was not a cyberattack but a software bug, which has since been fixed.</w:t>
       </w:r>
     </w:p>
     <w:p>
@@ -122,10 +108,10 @@
     </w:p>
     <w:p>
       <w:pPr>
-        <w:pStyle w:val="ListNumber"/>
+        <w:pStyle w:val="Heading4"/>
       </w:pPr>
       <w:r>
-        <w:t>Impact on Airlines</w:t>
+        <w:t>2. Impact on Airlines</w:t>
       </w:r>
     </w:p>
     <w:p>
@@ -133,7 +119,7 @@
         <w:pStyle w:val="ListBullet"/>
       </w:pPr>
       <w:r>
-        <w:t>Major U.S. airlines (American Airlines, Delta, United) grounded flights.</w:t>
+        <w:t>Major U.S. airlines such as American Airlines (AAL), Delta (DAL), and United (UAL) grounded flights.</w:t>
       </w:r>
     </w:p>
     <w:p>
@@ -141,15 +127,7 @@
         <w:pStyle w:val="ListBullet"/>
       </w:pPr>
       <w:r>
-        <w:t>Airports globally, including Los Angeles, Singapore, Hong Kong, Amsterdam, and Berlin, faced delays.</w:t>
-      </w:r>
-    </w:p>
-    <w:p>
-      <w:pPr>
-        <w:pStyle w:val="ListBullet"/>
-      </w:pPr>
-      <w:r>
-        <w:t>Manual check-ins caused significant delays at airports.</w:t>
+        <w:t>Airports worldwide, including those in Los Angeles, Singapore, Hong Kong, Amsterdam, and Berlin, experienced delays as check-ins had to be done manually.</w:t>
       </w:r>
     </w:p>
     <w:p>
@@ -160,10 +138,10 @@
     </w:p>
     <w:p>
       <w:pPr>
-        <w:pStyle w:val="ListNumber"/>
+        <w:pStyle w:val="Heading4"/>
       </w:pPr>
       <w:r>
-        <w:t>Impact on Financial Services</w:t>
+        <w:t>3. Impact on Financial Services</w:t>
       </w:r>
     </w:p>
     <w:p>
@@ -171,7 +149,7 @@
         <w:pStyle w:val="ListBullet"/>
       </w:pPr>
       <w:r>
-        <w:t>Banks and financial institutions from Australia, India, Germany, and the UK experienced disruptions.</w:t>
+        <w:t>Banks and financial services in Australia, India, and Germany reported disruptions, affecting transactions and customer services.</w:t>
       </w:r>
     </w:p>
     <w:p>
@@ -179,15 +157,7 @@
         <w:pStyle w:val="ListBullet"/>
       </w:pPr>
       <w:r>
-        <w:t>Trading and transaction execution were problematic across markets.</w:t>
-      </w:r>
-    </w:p>
-    <w:p>
-      <w:pPr>
-        <w:pStyle w:val="ListBullet"/>
-      </w:pPr>
-      <w:r>
-        <w:t>The London Stock Exchanges Regulatory News Service was temporarily down.</w:t>
+        <w:t>The London Stock Exchange Group (LSEG) experienced data and service outages but has since restored operations.</w:t>
       </w:r>
     </w:p>
     <w:p>
@@ -198,10 +168,10 @@
     </w:p>
     <w:p>
       <w:pPr>
-        <w:pStyle w:val="ListNumber"/>
+        <w:pStyle w:val="Heading4"/>
       </w:pPr>
       <w:r>
-        <w:t>Other Affected Sectors</w:t>
+        <w:t>4. Other Affected Sectors</w:t>
       </w:r>
     </w:p>
     <w:p>
@@ -209,7 +179,7 @@
         <w:pStyle w:val="ListBullet"/>
       </w:pPr>
       <w:r>
-        <w:t>Healthcare systems in the UK faced booking system outages.</w:t>
+        <w:t>Healthcare systems in Britain faced booking system outages, and Sky News was taken off air.</w:t>
       </w:r>
     </w:p>
     <w:p>
@@ -217,45 +187,7 @@
         <w:pStyle w:val="ListBullet"/>
       </w:pPr>
       <w:r>
-        <w:t>Media outlets like Sky News were taken off air.</w:t>
-      </w:r>
-    </w:p>
-    <w:p>
-      <w:pPr>
-        <w:pStyle w:val="ListBullet"/>
-      </w:pPr>
-      <w:r>
-        <w:t>Government agencies, including the Dutch and UAE foreign ministries, reported disruptions.</w:t>
-      </w:r>
-    </w:p>
-    <w:p>
-      <w:pPr>
-        <w:jc w:val="both"/>
-      </w:pPr>
-      <w:r/>
-    </w:p>
-    <w:p>
-      <w:pPr>
-        <w:pStyle w:val="ListNumber"/>
-      </w:pPr>
-      <w:r>
-        <w:t>Restoration Efforts</w:t>
-      </w:r>
-    </w:p>
-    <w:p>
-      <w:pPr>
-        <w:pStyle w:val="ListBullet"/>
-      </w:pPr>
-      <w:r>
-        <w:t>CrowdStrike and Microsoft have deployed fixes.</w:t>
-      </w:r>
-    </w:p>
-    <w:p>
-      <w:pPr>
-        <w:pStyle w:val="ListBullet"/>
-      </w:pPr>
-      <w:r>
-        <w:t>Services are gradually being restored, with some companies like American Airlines and Commonwealth Bank reporting a return to normal operations.</w:t>
+        <w:t>Government agencies in the Netherlands and UAE reported disruptions.</w:t>
       </w:r>
     </w:p>
     <w:p>
@@ -269,7 +201,7 @@
         <w:pStyle w:val="Heading3"/>
       </w:pPr>
       <w:r>
-        <w:t>Market Reaction</w:t>
+        <w:t>Current Status</w:t>
       </w:r>
     </w:p>
     <w:p>
@@ -277,7 +209,7 @@
         <w:pStyle w:val="ListBullet"/>
       </w:pPr>
       <w:r>
-        <w:t>CrowdStrike Shares dropped by 14.5, wiping out 12.2 billion in market value.</w:t>
+        <w:t>Services are gradually being restored across affected sectors.</w:t>
       </w:r>
     </w:p>
     <w:p>
@@ -285,7 +217,7 @@
         <w:pStyle w:val="ListBullet"/>
       </w:pPr>
       <w:r>
-        <w:t>Competitors SentinelOne and Palo Alto Networks saw share increases of 10 and 2.6, respectively.</w:t>
+        <w:t>Companies such as American Airlines, Frontier, Spirit, and Commonwealth Bank have reported a return to normal operations.</w:t>
       </w:r>
     </w:p>
     <w:p>
@@ -293,7 +225,7 @@
         <w:pStyle w:val="ListBullet"/>
       </w:pPr>
       <w:r>
-        <w:t>Microsoft Shares dipped by 1.5.</w:t>
+        <w:t>CrowdStrikes market value dropped by approximately 12.2 billion, with shares down 14.5. In contrast, competitors like SentinelOne and Palo Alto Networks saw increases in their stock prices.</w:t>
       </w:r>
     </w:p>
     <w:p>
@@ -307,7 +239,7 @@
         <w:pStyle w:val="Heading3"/>
       </w:pPr>
       <w:r>
-        <w:t>Conclusions</w:t>
+        <w:t>Potential Conclusions</w:t>
       </w:r>
     </w:p>
     <w:p>
@@ -318,10 +250,10 @@
     </w:p>
     <w:p>
       <w:pPr>
-        <w:pStyle w:val="ListNumber"/>
+        <w:pStyle w:val="Heading4"/>
       </w:pPr>
       <w:r>
-        <w:t>Vulnerability Exposure</w:t>
+        <w:t>1. Sector Vulnerability</w:t>
       </w:r>
     </w:p>
     <w:p>
@@ -329,7 +261,7 @@
         <w:pStyle w:val="ListBullet"/>
       </w:pPr>
       <w:r>
-        <w:t>The incident underscores the risks associated with over-reliance on single points of failure in digital infrastructure.</w:t>
+        <w:t>The incident highlights the vulnerability of critical infrastructure to software updates and the importance of robust IT management protocols.</w:t>
       </w:r>
     </w:p>
     <w:p>
@@ -337,7 +269,7 @@
         <w:pStyle w:val="ListBullet"/>
       </w:pPr>
       <w:r>
-        <w:t>Companies may need to reassess their dependency on specific cybersecurity solutions.</w:t>
+        <w:t>Industries heavily reliant on digital systems, such as airlines and financial services, are particularly susceptible to such disruptions.</w:t>
       </w:r>
     </w:p>
     <w:p>
@@ -348,10 +280,10 @@
     </w:p>
     <w:p>
       <w:pPr>
-        <w:pStyle w:val="ListNumber"/>
+        <w:pStyle w:val="Heading4"/>
       </w:pPr>
       <w:r>
-        <w:t>Market Opportunities</w:t>
+        <w:t>2. Market Reactions</w:t>
       </w:r>
     </w:p>
     <w:p>
@@ -359,7 +291,7 @@
         <w:pStyle w:val="ListBullet"/>
       </w:pPr>
       <w:r>
-        <w:t>Competitors of CrowdStrike, such as SentinelOne and Palo Alto Networks, may see increased interest and market share.</w:t>
+        <w:t>CrowdStrikes significant stock drop indicates a loss of investor confidence, at least in the short term.</w:t>
       </w:r>
     </w:p>
     <w:p>
@@ -367,7 +299,7 @@
         <w:pStyle w:val="ListBullet"/>
       </w:pPr>
       <w:r>
-        <w:t>Diversification in cybersecurity solutions could become a priority for affected industries.</w:t>
+        <w:t>Competitors may benefit from this incident as companies reconsider their cybersecurity providers.</w:t>
       </w:r>
     </w:p>
     <w:p>
@@ -378,10 +310,10 @@
     </w:p>
     <w:p>
       <w:pPr>
-        <w:pStyle w:val="ListNumber"/>
+        <w:pStyle w:val="Heading4"/>
       </w:pPr>
       <w:r>
-        <w:t>Regulatory and Compliance Implications</w:t>
+        <w:t>3. Regulatory and Operational Implications</w:t>
       </w:r>
     </w:p>
     <w:p>
@@ -389,7 +321,7 @@
         <w:pStyle w:val="ListBullet"/>
       </w:pPr>
       <w:r>
-        <w:t>Increased scrutiny on cybersecurity protocols and disaster recovery plans.</w:t>
+        <w:t>There may be increased scrutiny on cybersecurity firms and their update protocols.</w:t>
       </w:r>
     </w:p>
     <w:p>
@@ -397,7 +329,7 @@
         <w:pStyle w:val="ListBullet"/>
       </w:pPr>
       <w:r>
-        <w:t>Potential for new regulations mandating more robust testing and backup systems.</w:t>
+        <w:t>Companies might diversify their cybersecurity solutions to mitigate risks associated with single-provider dependencies.</w:t>
       </w:r>
     </w:p>
     <w:p>
@@ -422,10 +354,10 @@
     </w:p>
     <w:p>
       <w:pPr>
-        <w:pStyle w:val="ListNumber"/>
+        <w:pStyle w:val="Heading4"/>
       </w:pPr>
       <w:r>
-        <w:t>Portfolio Review</w:t>
+        <w:t>1. Risk Assessment</w:t>
       </w:r>
     </w:p>
     <w:p>
@@ -433,7 +365,7 @@
         <w:pStyle w:val="ListBullet"/>
       </w:pPr>
       <w:r>
-        <w:t>Assess exposure to affected companies, particularly those heavily reliant on CrowdStrike and similar cybersecurity solutions.</w:t>
+        <w:t>Conduct a thorough risk assessment of our portfolio companies reliance on single cybersecurity providers.</w:t>
       </w:r>
     </w:p>
     <w:p>
@@ -441,7 +373,7 @@
         <w:pStyle w:val="ListBullet"/>
       </w:pPr>
       <w:r>
-        <w:t>Consider reallocating investments towards competitors like SentinelOne and Palo Alto Networks.</w:t>
+        <w:t>Evaluate the potential impact of similar outages on our investments and identify mitigation strategies.</w:t>
       </w:r>
     </w:p>
     <w:p>
@@ -452,10 +384,10 @@
     </w:p>
     <w:p>
       <w:pPr>
-        <w:pStyle w:val="ListNumber"/>
+        <w:pStyle w:val="Heading4"/>
       </w:pPr>
       <w:r>
-        <w:t>Engage with Affected Companies</w:t>
+        <w:t>2. Engage with Cybersecurity Experts</w:t>
       </w:r>
     </w:p>
     <w:p>
@@ -463,7 +395,7 @@
         <w:pStyle w:val="ListBullet"/>
       </w:pPr>
       <w:r>
-        <w:t>Initiate discussions with portfolio companies to understand their mitigation strategies and future plans to prevent similar incidents.</w:t>
+        <w:t>Initiate discussions with cybersecurity experts to understand best practices and potential improvements in IT management.</w:t>
       </w:r>
     </w:p>
     <w:p>
@@ -471,7 +403,7 @@
         <w:pStyle w:val="ListBullet"/>
       </w:pPr>
       <w:r>
-        <w:t>Evaluate the potential long-term impact on their operations and financial health.</w:t>
+        <w:t>Consider investing in or partnering with firms specializing in IT resilience and recovery solutions.</w:t>
       </w:r>
     </w:p>
     <w:p>
@@ -482,10 +414,10 @@
     </w:p>
     <w:p>
       <w:pPr>
-        <w:pStyle w:val="ListNumber"/>
+        <w:pStyle w:val="Heading4"/>
       </w:pPr>
       <w:r>
-        <w:t>Monitor Regulatory Developments</w:t>
+        <w:t>3. Monitor Market Developments</w:t>
       </w:r>
     </w:p>
     <w:p>
@@ -493,7 +425,7 @@
         <w:pStyle w:val="ListBullet"/>
       </w:pPr>
       <w:r>
-        <w:t>Stay informed about any new regulations or guidelines that may emerge as a result of this incident.</w:t>
+        <w:t>Keep a close watch on CrowdStrikes recovery efforts and market response.</w:t>
       </w:r>
     </w:p>
     <w:p>
@@ -501,7 +433,7 @@
         <w:pStyle w:val="ListBullet"/>
       </w:pPr>
       <w:r>
-        <w:t>Ensure portfolio companies are prepared to comply with potential new cybersecurity standards.</w:t>
+        <w:t>Assess opportunities to invest in competitors who may benefit from this incident.</w:t>
       </w:r>
     </w:p>
     <w:p>
@@ -512,10 +444,10 @@
     </w:p>
     <w:p>
       <w:pPr>
-        <w:pStyle w:val="ListNumber"/>
+        <w:pStyle w:val="Heading4"/>
       </w:pPr>
       <w:r>
-        <w:t>Risk Management</w:t>
+        <w:t>4. Communication with Stakeholders</w:t>
       </w:r>
     </w:p>
     <w:p>
@@ -523,7 +455,7 @@
         <w:pStyle w:val="ListBullet"/>
       </w:pPr>
       <w:r>
-        <w:t>Encourage portfolio companies to diversify their cybersecurity solutions and enhance their disaster recovery plans.</w:t>
+        <w:t>Ensure transparent communication with stakeholders about the potential risks and our strategies to mitigate them.</w:t>
       </w:r>
     </w:p>
     <w:p>
@@ -531,7 +463,7 @@
         <w:pStyle w:val="ListBullet"/>
       </w:pPr>
       <w:r>
-        <w:t>Consider investing in companies that offer innovative and resilient cybersecurity solutions.</w:t>
+        <w:t>Provide updates on any changes in our investment strategy related to cybersecurity.</w:t>
       </w:r>
     </w:p>
     <w:p>
@@ -545,69 +477,15 @@
         <w:pStyle w:val="Heading3"/>
       </w:pPr>
       <w:r>
-        <w:t>Next Steps</w:t>
-      </w:r>
-    </w:p>
-    <w:p>
-      <w:pPr>
-        <w:pStyle w:val="ListBullet"/>
-      </w:pPr>
-      <w:r>
-        <w:t>Schedule a meeting with the cybersecurity team to discuss the implications of this outage.</w:t>
-      </w:r>
-    </w:p>
-    <w:p>
-      <w:pPr>
-        <w:pStyle w:val="ListBullet"/>
-      </w:pPr>
-      <w:r>
-        <w:t>Prepare a detailed report on the potential long-term impacts on affected industries.</w:t>
-      </w:r>
-    </w:p>
-    <w:p>
-      <w:pPr>
-        <w:pStyle w:val="ListBullet"/>
-      </w:pPr>
-      <w:r>
-        <w:t>Develop a strategy to capitalize on market shifts resulting from this incident.</w:t>
+        <w:t>Conclusion</w:t>
       </w:r>
     </w:p>
     <w:p>
       <w:pPr>
         <w:jc w:val="both"/>
       </w:pPr>
-      <w:r/>
-    </w:p>
-    <w:p>
-      <w:pPr>
-        <w:pStyle w:val="Heading3"/>
-      </w:pPr>
       <w:r>
-        <w:t>Attachments</w:t>
-      </w:r>
-    </w:p>
-    <w:p>
-      <w:pPr>
-        <w:pStyle w:val="ListBullet"/>
-      </w:pPr>
-      <w:r>
-        <w:t>Detailed incident timeline</w:t>
-      </w:r>
-    </w:p>
-    <w:p>
-      <w:pPr>
-        <w:pStyle w:val="ListBullet"/>
-      </w:pPr>
-      <w:r>
-        <w:t>List of affected companies and their current status</w:t>
-      </w:r>
-    </w:p>
-    <w:p>
-      <w:pPr>
-        <w:pStyle w:val="ListBullet"/>
-      </w:pPr>
-      <w:r>
-        <w:t>Market analysis report on cybersecurity sector</w:t>
+        <w:t>The CrowdStrike outage serves as a critical reminder of the interconnectedness and vulnerability of modern digital infrastructure. By proactively addressing these risks and exploring new opportunities, we can better safeguard our investments and capitalize on emerging market dynamics.</w:t>
       </w:r>
     </w:p>
     <w:p>
@@ -621,7 +499,7 @@
         <w:jc w:val="both"/>
       </w:pPr>
       <w:r>
-        <w:t>Please review and provide your feedback or additional insights.</w:t>
+        <w:t>Please feel free to reach out with any questions or for further discussion on this matter.</w:t>
       </w:r>
     </w:p>
     <w:p>
@@ -644,14 +522,6 @@
       </w:pPr>
       <w:r>
         <w:t>Your Name</w:t>
-      </w:r>
-    </w:p>
-    <w:p>
-      <w:pPr>
-        <w:jc w:val="both"/>
-      </w:pPr>
-      <w:r>
-        <w:t>Your Position</w:t>
       </w:r>
     </w:p>
     <w:sectPr>

</xml_diff>

<commit_message>
files modified to include files to allow loading of webapp
</commit_message>
<xml_diff>
--- a/backend/results/Formatted_OnePageCurrent_2024-07-24_index.docx
+++ b/backend/results/Formatted_OnePageCurrent_2024-07-24_index.docx
@@ -7,7 +7,21 @@
         <w:jc w:val="both"/>
       </w:pPr>
       <w:r>
-        <w:t>Memo To Investment Team</w:t>
+        <w:t>Memo to the Investment Team</w:t>
+      </w:r>
+    </w:p>
+    <w:p>
+      <w:pPr>
+        <w:jc w:val="both"/>
+      </w:pPr>
+      <w:r/>
+    </w:p>
+    <w:p>
+      <w:pPr>
+        <w:jc w:val="both"/>
+      </w:pPr>
+      <w:r>
+        <w:t>To Investment Team</w:t>
       </w:r>
     </w:p>
     <w:p>
@@ -23,7 +37,7 @@
         <w:jc w:val="both"/>
       </w:pPr>
       <w:r>
-        <w:t>Date July 19, 2024</w:t>
+        <w:t>Date Current Date</w:t>
       </w:r>
     </w:p>
     <w:p>
@@ -31,7 +45,7 @@
         <w:jc w:val="both"/>
       </w:pPr>
       <w:r>
-        <w:t>Subject Impact of CrowdStrike Outage on Airlines and Financial Services</w:t>
+        <w:t>Subject Analysis of CrowdStrike Outage and Its Implications</w:t>
       </w:r>
     </w:p>
     <w:p>
@@ -52,8 +66,14 @@
       <w:pPr>
         <w:jc w:val="both"/>
       </w:pPr>
+      <w:r/>
+    </w:p>
+    <w:p>
+      <w:pPr>
+        <w:jc w:val="both"/>
+      </w:pPr>
       <w:r>
-        <w:t>On July 19, 2024, a global tech outage caused by a software update from cybersecurity firm CrowdStrike (CRWD) led to significant disruptions across multiple industries, including travel, finance, healthcare, and media. The outage, which affected systems running on Microsoft Windows, resulted in grounded flights, delayed financial transactions, and interrupted healthcare services.</w:t>
+        <w:t>On July 19, 2024, a significant global IT outage, triggered by a software update from CrowdStrike, disrupted various industries including airlines, financial services, healthcare, and government agencies. The event caused widespread system failures, grounding flights, halting financial transactions, and affecting healthcare services.</w:t>
       </w:r>
     </w:p>
     <w:p>
@@ -86,10 +106,16 @@
     </w:p>
     <w:p>
       <w:pPr>
+        <w:jc w:val="both"/>
+      </w:pPr>
+      <w:r/>
+    </w:p>
+    <w:p>
+      <w:pPr>
         <w:pStyle w:val="ListBullet"/>
       </w:pPr>
       <w:r>
-        <w:t>A defective content update for Windows hosts from CrowdStrike triggered widespread system failures.</w:t>
+        <w:t>The outage was caused by a defective content update for Windows hosts from CrowdStrikes Falcon software.</w:t>
       </w:r>
     </w:p>
     <w:p>
@@ -97,7 +123,7 @@
         <w:pStyle w:val="ListBullet"/>
       </w:pPr>
       <w:r>
-        <w:t>CrowdStrike CEO George Kurtz confirmed the issue was not a cyberattack but a software bug, which has since been fixed.</w:t>
+        <w:t>The issue was not a cyberattack but a software bug that led to system crashes and the infamous blue screen of death.</w:t>
       </w:r>
     </w:p>
     <w:p>
@@ -111,23 +137,95 @@
         <w:pStyle w:val="Heading4"/>
       </w:pPr>
       <w:r>
-        <w:t>2. Impact on Airlines</w:t>
+        <w:t>2. Industries Impacted</w:t>
       </w:r>
+    </w:p>
+    <w:p>
+      <w:pPr>
+        <w:jc w:val="both"/>
+      </w:pPr>
+      <w:r/>
     </w:p>
     <w:p>
       <w:pPr>
         <w:pStyle w:val="ListBullet"/>
       </w:pPr>
       <w:r>
-        <w:t>Major U.S. airlines such as American Airlines (AAL), Delta (DAL), and United (UAL) grounded flights.</w:t>
+        <w:t>Airlines</w:t>
       </w:r>
+    </w:p>
+    <w:p>
+      <w:pPr>
+        <w:jc w:val="both"/>
+      </w:pPr>
+      <w:r>
+        <w:t>Major U.S. airlines like American Airlines, Delta, and United grounded flights. Airports worldwide, including those in Los Angeles, Singapore, Hong Kong, Amsterdam, and Berlin, reported delays.</w:t>
+      </w:r>
+    </w:p>
+    <w:p>
+      <w:pPr>
+        <w:jc w:val="both"/>
+      </w:pPr>
+      <w:r/>
     </w:p>
     <w:p>
       <w:pPr>
         <w:pStyle w:val="ListBullet"/>
       </w:pPr>
       <w:r>
-        <w:t>Airports worldwide, including those in Los Angeles, Singapore, Hong Kong, Amsterdam, and Berlin, experienced delays as check-ins had to be done manually.</w:t>
+        <w:t>Financial Services</w:t>
+      </w:r>
+    </w:p>
+    <w:p>
+      <w:pPr>
+        <w:jc w:val="both"/>
+      </w:pPr>
+      <w:r>
+        <w:t>Banks and financial services from Australia to Germany experienced disruptions, affecting transactions and customer access.</w:t>
+      </w:r>
+    </w:p>
+    <w:p>
+      <w:pPr>
+        <w:jc w:val="both"/>
+      </w:pPr>
+      <w:r/>
+    </w:p>
+    <w:p>
+      <w:pPr>
+        <w:pStyle w:val="ListBullet"/>
+      </w:pPr>
+      <w:r>
+        <w:t>Healthcare</w:t>
+      </w:r>
+    </w:p>
+    <w:p>
+      <w:pPr>
+        <w:jc w:val="both"/>
+      </w:pPr>
+      <w:r>
+        <w:t>Booking systems for doctors in Britain were offline, and hospitals faced challenges in accessing patient records and booking appointments.</w:t>
+      </w:r>
+    </w:p>
+    <w:p>
+      <w:pPr>
+        <w:jc w:val="both"/>
+      </w:pPr>
+      <w:r/>
+    </w:p>
+    <w:p>
+      <w:pPr>
+        <w:pStyle w:val="ListBullet"/>
+      </w:pPr>
+      <w:r>
+        <w:t>Government Agencies</w:t>
+      </w:r>
+    </w:p>
+    <w:p>
+      <w:pPr>
+        <w:jc w:val="both"/>
+      </w:pPr>
+      <w:r>
+        <w:t>Various government departments, including the Dutch and UAE foreign ministries, reported disruptions.</w:t>
       </w:r>
     </w:p>
     <w:p>
@@ -141,7 +239,21 @@
         <w:pStyle w:val="Heading4"/>
       </w:pPr>
       <w:r>
-        <w:t>3. Impact on Financial Services</w:t>
+        <w:t>3. Company Response</w:t>
+      </w:r>
+    </w:p>
+    <w:p>
+      <w:pPr>
+        <w:jc w:val="both"/>
+      </w:pPr>
+      <w:r/>
+    </w:p>
+    <w:p>
+      <w:pPr>
+        <w:pStyle w:val="ListBullet"/>
+      </w:pPr>
+      <w:r>
+        <w:t>CrowdStrike CEO George Kurtz publicly apologized and clarified that the issue was identified and a fix was deployed.</w:t>
       </w:r>
     </w:p>
     <w:p>
@@ -149,15 +261,7 @@
         <w:pStyle w:val="ListBullet"/>
       </w:pPr>
       <w:r>
-        <w:t>Banks and financial services in Australia, India, and Germany reported disruptions, affecting transactions and customer services.</w:t>
-      </w:r>
-    </w:p>
-    <w:p>
-      <w:pPr>
-        <w:pStyle w:val="ListBullet"/>
-      </w:pPr>
-      <w:r>
-        <w:t>The London Stock Exchange Group (LSEG) experienced data and service outages but has since restored operations.</w:t>
+        <w:t>The company is working individually with affected customers to restore systems, though some may face prolonged recovery times.</w:t>
       </w:r>
     </w:p>
     <w:p>
@@ -171,23 +275,7 @@
         <w:pStyle w:val="Heading4"/>
       </w:pPr>
       <w:r>
-        <w:t>4. Other Affected Sectors</w:t>
-      </w:r>
-    </w:p>
-    <w:p>
-      <w:pPr>
-        <w:pStyle w:val="ListBullet"/>
-      </w:pPr>
-      <w:r>
-        <w:t>Healthcare systems in Britain faced booking system outages, and Sky News was taken off air.</w:t>
-      </w:r>
-    </w:p>
-    <w:p>
-      <w:pPr>
-        <w:pStyle w:val="ListBullet"/>
-      </w:pPr>
-      <w:r>
-        <w:t>Government agencies in the Netherlands and UAE reported disruptions.</w:t>
+        <w:t>4. Market Reaction</w:t>
       </w:r>
     </w:p>
     <w:p>
@@ -198,10 +286,10 @@
     </w:p>
     <w:p>
       <w:pPr>
-        <w:pStyle w:val="Heading3"/>
+        <w:pStyle w:val="ListBullet"/>
       </w:pPr>
       <w:r>
-        <w:t>Current Status</w:t>
+        <w:t>CrowdStrikes shares dropped by 14.5, wiping 12.2 billion off its market value.</w:t>
       </w:r>
     </w:p>
     <w:p>
@@ -209,23 +297,7 @@
         <w:pStyle w:val="ListBullet"/>
       </w:pPr>
       <w:r>
-        <w:t>Services are gradually being restored across affected sectors.</w:t>
-      </w:r>
-    </w:p>
-    <w:p>
-      <w:pPr>
-        <w:pStyle w:val="ListBullet"/>
-      </w:pPr>
-      <w:r>
-        <w:t>Companies such as American Airlines, Frontier, Spirit, and Commonwealth Bank have reported a return to normal operations.</w:t>
-      </w:r>
-    </w:p>
-    <w:p>
-      <w:pPr>
-        <w:pStyle w:val="ListBullet"/>
-      </w:pPr>
-      <w:r>
-        <w:t>CrowdStrikes market value dropped by approximately 12.2 billion, with shares down 14.5. In contrast, competitors like SentinelOne and Palo Alto Networks saw increases in their stock prices.</w:t>
+        <w:t>Competitors like SentinelOne and Palo Alto Networks saw their shares rise, indicating a potential shift in market confidence.</w:t>
       </w:r>
     </w:p>
     <w:p>
@@ -253,23 +325,21 @@
         <w:pStyle w:val="Heading4"/>
       </w:pPr>
       <w:r>
-        <w:t>1. Sector Vulnerability</w:t>
+        <w:t>1. Operational Risks</w:t>
       </w:r>
     </w:p>
     <w:p>
       <w:pPr>
-        <w:pStyle w:val="ListBullet"/>
+        <w:jc w:val="both"/>
       </w:pPr>
-      <w:r>
-        <w:t>The incident highlights the vulnerability of critical infrastructure to software updates and the importance of robust IT management protocols.</w:t>
-      </w:r>
+      <w:r/>
     </w:p>
     <w:p>
       <w:pPr>
-        <w:pStyle w:val="ListBullet"/>
+        <w:jc w:val="both"/>
       </w:pPr>
       <w:r>
-        <w:t>Industries heavily reliant on digital systems, such as airlines and financial services, are particularly susceptible to such disruptions.</w:t>
+        <w:t>The incident highlights the operational risks associated with software updates in critical cybersecurity tools. It underscores the need for rigorous testing and phased rollouts to mitigate such risks.</w:t>
       </w:r>
     </w:p>
     <w:p>
@@ -283,23 +353,21 @@
         <w:pStyle w:val="Heading4"/>
       </w:pPr>
       <w:r>
-        <w:t>2. Market Reactions</w:t>
+        <w:t>2. Market Perception</w:t>
       </w:r>
     </w:p>
     <w:p>
       <w:pPr>
-        <w:pStyle w:val="ListBullet"/>
+        <w:jc w:val="both"/>
       </w:pPr>
-      <w:r>
-        <w:t>CrowdStrikes significant stock drop indicates a loss of investor confidence, at least in the short term.</w:t>
-      </w:r>
+      <w:r/>
     </w:p>
     <w:p>
       <w:pPr>
-        <w:pStyle w:val="ListBullet"/>
+        <w:jc w:val="both"/>
       </w:pPr>
       <w:r>
-        <w:t>Competitors may benefit from this incident as companies reconsider their cybersecurity providers.</w:t>
+        <w:t>The significant drop in CrowdStrikes stock indicates a loss of investor confidence. This could be an opportunity for competitors to gain market share.</w:t>
       </w:r>
     </w:p>
     <w:p>
@@ -313,23 +381,49 @@
         <w:pStyle w:val="Heading4"/>
       </w:pPr>
       <w:r>
-        <w:t>3. Regulatory and Operational Implications</w:t>
+        <w:t>3. Regulatory and Legal Implications</w:t>
       </w:r>
     </w:p>
     <w:p>
       <w:pPr>
-        <w:pStyle w:val="ListBullet"/>
+        <w:jc w:val="both"/>
+      </w:pPr>
+      <w:r/>
+    </w:p>
+    <w:p>
+      <w:pPr>
+        <w:jc w:val="both"/>
       </w:pPr>
       <w:r>
-        <w:t>There may be increased scrutiny on cybersecurity firms and their update protocols.</w:t>
+        <w:t>Given the widespread impact, CrowdStrike may face legal actions from affected industries, particularly airlines and financial services. This could lead to substantial financial liabilities and regulatory scrutiny.</w:t>
       </w:r>
     </w:p>
     <w:p>
       <w:pPr>
-        <w:pStyle w:val="ListBullet"/>
+        <w:jc w:val="both"/>
+      </w:pPr>
+      <w:r/>
+    </w:p>
+    <w:p>
+      <w:pPr>
+        <w:pStyle w:val="Heading4"/>
       </w:pPr>
       <w:r>
-        <w:t>Companies might diversify their cybersecurity solutions to mitigate risks associated with single-provider dependencies.</w:t>
+        <w:t>4. Sector-Wide Review</w:t>
+      </w:r>
+    </w:p>
+    <w:p>
+      <w:pPr>
+        <w:jc w:val="both"/>
+      </w:pPr>
+      <w:r/>
+    </w:p>
+    <w:p>
+      <w:pPr>
+        <w:jc w:val="both"/>
+      </w:pPr>
+      <w:r>
+        <w:t>The incident may prompt a sector-wide review of cybersecurity protocols and the reliance on single vendors for critical security updates. Diversification of cybersecurity tools might become a priority for many organizations.</w:t>
       </w:r>
     </w:p>
     <w:p>
@@ -354,26 +448,18 @@
     </w:p>
     <w:p>
       <w:pPr>
-        <w:pStyle w:val="Heading4"/>
+        <w:pStyle w:val="ListNumber"/>
       </w:pPr>
       <w:r>
-        <w:t>1. Risk Assessment</w:t>
+        <w:t>Monitor CrowdStrikes Recovery Efforts</w:t>
       </w:r>
     </w:p>
     <w:p>
       <w:pPr>
-        <w:pStyle w:val="ListBullet"/>
+        <w:jc w:val="both"/>
       </w:pPr>
       <w:r>
-        <w:t>Conduct a thorough risk assessment of our portfolio companies reliance on single cybersecurity providers.</w:t>
-      </w:r>
-    </w:p>
-    <w:p>
-      <w:pPr>
-        <w:pStyle w:val="ListBullet"/>
-      </w:pPr>
-      <w:r>
-        <w:t>Evaluate the potential impact of similar outages on our investments and identify mitigation strategies.</w:t>
+        <w:t>Track the companys progress in resolving the issue and restoring customer systems. Assess any further impact on their market position and customer trust.</w:t>
       </w:r>
     </w:p>
     <w:p>
@@ -384,26 +470,18 @@
     </w:p>
     <w:p>
       <w:pPr>
-        <w:pStyle w:val="Heading4"/>
+        <w:pStyle w:val="ListNumber"/>
       </w:pPr>
       <w:r>
-        <w:t>2. Engage with Cybersecurity Experts</w:t>
+        <w:t>Evaluate Competitor Opportunities</w:t>
       </w:r>
     </w:p>
     <w:p>
       <w:pPr>
-        <w:pStyle w:val="ListBullet"/>
+        <w:jc w:val="both"/>
       </w:pPr>
       <w:r>
-        <w:t>Initiate discussions with cybersecurity experts to understand best practices and potential improvements in IT management.</w:t>
-      </w:r>
-    </w:p>
-    <w:p>
-      <w:pPr>
-        <w:pStyle w:val="ListBullet"/>
-      </w:pPr>
-      <w:r>
-        <w:t>Consider investing in or partnering with firms specializing in IT resilience and recovery solutions.</w:t>
+        <w:t>Analyze the performance and market positioning of competitors like SentinelOne and Palo Alto Networks. Consider potential investment opportunities in these firms as they may benefit from the fallout.</w:t>
       </w:r>
     </w:p>
     <w:p>
@@ -414,26 +492,18 @@
     </w:p>
     <w:p>
       <w:pPr>
-        <w:pStyle w:val="Heading4"/>
+        <w:pStyle w:val="ListNumber"/>
       </w:pPr>
       <w:r>
-        <w:t>3. Monitor Market Developments</w:t>
+        <w:t>Assess Legal and Regulatory Developments</w:t>
       </w:r>
     </w:p>
     <w:p>
       <w:pPr>
-        <w:pStyle w:val="ListBullet"/>
+        <w:jc w:val="both"/>
       </w:pPr>
       <w:r>
-        <w:t>Keep a close watch on CrowdStrikes recovery efforts and market response.</w:t>
-      </w:r>
-    </w:p>
-    <w:p>
-      <w:pPr>
-        <w:pStyle w:val="ListBullet"/>
-      </w:pPr>
-      <w:r>
-        <w:t>Assess opportunities to invest in competitors who may benefit from this incident.</w:t>
+        <w:t>Stay informed about any legal actions or regulatory changes that may arise from this incident. Evaluate the potential financial impact on CrowdStrike and the broader cybersecurity sector.</w:t>
       </w:r>
     </w:p>
     <w:p>
@@ -444,26 +514,40 @@
     </w:p>
     <w:p>
       <w:pPr>
-        <w:pStyle w:val="Heading4"/>
+        <w:pStyle w:val="ListNumber"/>
       </w:pPr>
       <w:r>
-        <w:t>4. Communication with Stakeholders</w:t>
+        <w:t>Review Portfolio Exposure</w:t>
       </w:r>
     </w:p>
     <w:p>
       <w:pPr>
-        <w:pStyle w:val="ListBullet"/>
+        <w:jc w:val="both"/>
       </w:pPr>
       <w:r>
-        <w:t>Ensure transparent communication with stakeholders about the potential risks and our strategies to mitigate them.</w:t>
+        <w:t>Reassess our portfolios exposure to companies heavily reliant on single cybersecurity vendors. Consider diversifying investments to mitigate similar risks in the future.</w:t>
       </w:r>
     </w:p>
     <w:p>
       <w:pPr>
-        <w:pStyle w:val="ListBullet"/>
+        <w:jc w:val="both"/>
+      </w:pPr>
+      <w:r/>
+    </w:p>
+    <w:p>
+      <w:pPr>
+        <w:pStyle w:val="ListNumber"/>
       </w:pPr>
       <w:r>
-        <w:t>Provide updates on any changes in our investment strategy related to cybersecurity.</w:t>
+        <w:t>Engage with Industry Experts</w:t>
+      </w:r>
+    </w:p>
+    <w:p>
+      <w:pPr>
+        <w:jc w:val="both"/>
+      </w:pPr>
+      <w:r>
+        <w:t>Consult with cybersecurity experts to understand the long-term implications of this outage and identify best practices for managing similar risks in our investments.</w:t>
       </w:r>
     </w:p>
     <w:p>
@@ -484,8 +568,14 @@
       <w:pPr>
         <w:jc w:val="both"/>
       </w:pPr>
+      <w:r/>
+    </w:p>
+    <w:p>
+      <w:pPr>
+        <w:jc w:val="both"/>
+      </w:pPr>
       <w:r>
-        <w:t>The CrowdStrike outage serves as a critical reminder of the interconnectedness and vulnerability of modern digital infrastructure. By proactively addressing these risks and exploring new opportunities, we can better safeguard our investments and capitalize on emerging market dynamics.</w:t>
+        <w:t>The CrowdStrike outage serves as a critical reminder of the vulnerabilities in our interconnected digital infrastructure. While it presents challenges, it also offers opportunities to reassess and strengthen our investment strategies in the cybersecurity sector. Immediate actions and continuous monitoring will be essential to navigate the potential impacts and capitalize on emerging opportunities.</w:t>
       </w:r>
     </w:p>
     <w:p>
@@ -499,7 +589,23 @@
         <w:jc w:val="both"/>
       </w:pPr>
       <w:r>
-        <w:t>Please feel free to reach out with any questions or for further discussion on this matter.</w:t>
+        <w:t>Your Name</w:t>
+      </w:r>
+    </w:p>
+    <w:p>
+      <w:pPr>
+        <w:jc w:val="both"/>
+      </w:pPr>
+      <w:r>
+        <w:t>Your Position</w:t>
+      </w:r>
+    </w:p>
+    <w:p>
+      <w:pPr>
+        <w:jc w:val="both"/>
+      </w:pPr>
+      <w:r>
+        <w:t>Your Contact Information</w:t>
       </w:r>
     </w:p>
     <w:p>
@@ -513,15 +619,7 @@
         <w:jc w:val="both"/>
       </w:pPr>
       <w:r>
-        <w:t>Best regards,</w:t>
-      </w:r>
-    </w:p>
-    <w:p>
-      <w:pPr>
-        <w:jc w:val="both"/>
-      </w:pPr>
-      <w:r>
-        <w:t>Your Name</w:t>
+        <w:t>Please let me know if you need further details or specific analyses on any aspect of this incident.</w:t>
       </w:r>
     </w:p>
     <w:sectPr>

</xml_diff>